<commit_message>
Tuning the reference docx template
</commit_message>
<xml_diff>
--- a/eu-template-reference.docx
+++ b/eu-template-reference.docx
@@ -84,219 +84,6 @@
 </w:hdr>
 </file>
 
-<file path=word/numbering.xml><?xml version="1.0" encoding="utf-8"?>
-<w:numbering xmlns:w="http://schemas.openxmlformats.org/wordprocessingml/2006/main" xmlns:o="urn:schemas-microsoft-com:office:office" xmlns:r="http://schemas.openxmlformats.org/officeDocument/2006/relationships" xmlns:v="urn:schemas-microsoft-com:vml">
-  <w:abstractNum w:abstractNumId="1">
-    <w:lvl w:ilvl="0">
-      <w:start w:val="1"/>
-      <w:numFmt w:val="decimal"/>
-      <w:lvlText w:val="%1."/>
-      <w:lvlJc w:val="left"/>
-      <w:pPr>
-        <w:tabs>
-          <w:tab w:val="num" w:pos="283"/>
-        </w:tabs>
-        <w:ind w:left="283" w:hanging="283"/>
-      </w:pPr>
-    </w:lvl>
-    <w:lvl w:ilvl="1">
-      <w:start w:val="1"/>
-      <w:numFmt w:val="decimal"/>
-      <w:lvlText w:val="%2."/>
-      <w:lvlJc w:val="left"/>
-      <w:pPr>
-        <w:tabs>
-          <w:tab w:val="num" w:pos="567"/>
-        </w:tabs>
-        <w:ind w:left="567" w:hanging="283"/>
-      </w:pPr>
-    </w:lvl>
-    <w:lvl w:ilvl="2">
-      <w:start w:val="1"/>
-      <w:numFmt w:val="decimal"/>
-      <w:lvlText w:val="%3."/>
-      <w:lvlJc w:val="left"/>
-      <w:pPr>
-        <w:tabs>
-          <w:tab w:val="num" w:pos="850"/>
-        </w:tabs>
-        <w:ind w:left="850" w:hanging="283"/>
-      </w:pPr>
-    </w:lvl>
-    <w:lvl w:ilvl="3">
-      <w:start w:val="1"/>
-      <w:numFmt w:val="decimal"/>
-      <w:lvlText w:val="%4."/>
-      <w:lvlJc w:val="left"/>
-      <w:pPr>
-        <w:tabs>
-          <w:tab w:val="num" w:pos="1134"/>
-        </w:tabs>
-        <w:ind w:left="1134" w:hanging="283"/>
-      </w:pPr>
-    </w:lvl>
-    <w:lvl w:ilvl="4">
-      <w:start w:val="1"/>
-      <w:numFmt w:val="decimal"/>
-      <w:lvlText w:val="%5."/>
-      <w:lvlJc w:val="left"/>
-      <w:pPr>
-        <w:tabs>
-          <w:tab w:val="num" w:pos="1417"/>
-        </w:tabs>
-        <w:ind w:left="1417" w:hanging="283"/>
-      </w:pPr>
-    </w:lvl>
-    <w:lvl w:ilvl="5">
-      <w:start w:val="1"/>
-      <w:numFmt w:val="decimal"/>
-      <w:lvlText w:val="%6."/>
-      <w:lvlJc w:val="left"/>
-      <w:pPr>
-        <w:tabs>
-          <w:tab w:val="num" w:pos="1701"/>
-        </w:tabs>
-        <w:ind w:left="1701" w:hanging="283"/>
-      </w:pPr>
-    </w:lvl>
-    <w:lvl w:ilvl="6">
-      <w:start w:val="1"/>
-      <w:numFmt w:val="decimal"/>
-      <w:lvlText w:val="%7."/>
-      <w:lvlJc w:val="left"/>
-      <w:pPr>
-        <w:tabs>
-          <w:tab w:val="num" w:pos="1984"/>
-        </w:tabs>
-        <w:ind w:left="1984" w:hanging="283"/>
-      </w:pPr>
-    </w:lvl>
-    <w:lvl w:ilvl="7">
-      <w:start w:val="1"/>
-      <w:numFmt w:val="decimal"/>
-      <w:lvlText w:val="%8."/>
-      <w:lvlJc w:val="left"/>
-      <w:pPr>
-        <w:tabs>
-          <w:tab w:val="num" w:pos="2268"/>
-        </w:tabs>
-        <w:ind w:left="2268" w:hanging="283"/>
-      </w:pPr>
-    </w:lvl>
-    <w:lvl w:ilvl="8">
-      <w:start w:val="1"/>
-      <w:numFmt w:val="decimal"/>
-      <w:lvlText w:val="%9."/>
-      <w:lvlJc w:val="left"/>
-      <w:pPr>
-        <w:tabs>
-          <w:tab w:val="num" w:pos="2551"/>
-        </w:tabs>
-        <w:ind w:left="2551" w:hanging="283"/>
-      </w:pPr>
-    </w:lvl>
-  </w:abstractNum>
-  <w:abstractNum w:abstractNumId="2">
-    <w:lvl w:ilvl="0">
-      <w:start w:val="1"/>
-      <w:numFmt w:val="none"/>
-      <w:suff w:val="nothing"/>
-      <w:lvlText w:val=""/>
-      <w:lvlJc w:val="left"/>
-      <w:pPr>
-        <w:ind w:left="0" w:hanging="0"/>
-      </w:pPr>
-    </w:lvl>
-    <w:lvl w:ilvl="1">
-      <w:start w:val="1"/>
-      <w:numFmt w:val="none"/>
-      <w:suff w:val="nothing"/>
-      <w:lvlText w:val=""/>
-      <w:lvlJc w:val="left"/>
-      <w:pPr>
-        <w:ind w:left="0" w:hanging="0"/>
-      </w:pPr>
-    </w:lvl>
-    <w:lvl w:ilvl="2">
-      <w:start w:val="1"/>
-      <w:numFmt w:val="none"/>
-      <w:suff w:val="nothing"/>
-      <w:lvlText w:val=""/>
-      <w:lvlJc w:val="left"/>
-      <w:pPr>
-        <w:ind w:left="0" w:hanging="0"/>
-      </w:pPr>
-    </w:lvl>
-    <w:lvl w:ilvl="3">
-      <w:start w:val="1"/>
-      <w:numFmt w:val="none"/>
-      <w:suff w:val="nothing"/>
-      <w:lvlText w:val=""/>
-      <w:lvlJc w:val="left"/>
-      <w:pPr>
-        <w:ind w:left="0" w:hanging="0"/>
-      </w:pPr>
-    </w:lvl>
-    <w:lvl w:ilvl="4">
-      <w:start w:val="1"/>
-      <w:numFmt w:val="none"/>
-      <w:suff w:val="nothing"/>
-      <w:lvlText w:val=""/>
-      <w:lvlJc w:val="left"/>
-      <w:pPr>
-        <w:ind w:left="0" w:hanging="0"/>
-      </w:pPr>
-    </w:lvl>
-    <w:lvl w:ilvl="5">
-      <w:start w:val="1"/>
-      <w:numFmt w:val="none"/>
-      <w:suff w:val="nothing"/>
-      <w:lvlText w:val=""/>
-      <w:lvlJc w:val="left"/>
-      <w:pPr>
-        <w:ind w:left="0" w:hanging="0"/>
-      </w:pPr>
-    </w:lvl>
-    <w:lvl w:ilvl="6">
-      <w:start w:val="1"/>
-      <w:numFmt w:val="none"/>
-      <w:suff w:val="nothing"/>
-      <w:lvlText w:val=""/>
-      <w:lvlJc w:val="left"/>
-      <w:pPr>
-        <w:ind w:left="0" w:hanging="0"/>
-      </w:pPr>
-    </w:lvl>
-    <w:lvl w:ilvl="7">
-      <w:start w:val="1"/>
-      <w:numFmt w:val="none"/>
-      <w:suff w:val="nothing"/>
-      <w:lvlText w:val=""/>
-      <w:lvlJc w:val="left"/>
-      <w:pPr>
-        <w:ind w:left="0" w:hanging="0"/>
-      </w:pPr>
-    </w:lvl>
-    <w:lvl w:ilvl="8">
-      <w:start w:val="1"/>
-      <w:numFmt w:val="none"/>
-      <w:suff w:val="nothing"/>
-      <w:lvlText w:val=""/>
-      <w:lvlJc w:val="left"/>
-      <w:pPr>
-        <w:ind w:left="0" w:hanging="0"/>
-      </w:pPr>
-    </w:lvl>
-  </w:abstractNum>
-  <w:num w:numId="1">
-    <w:abstractNumId w:val="1"/>
-  </w:num>
-  <w:num w:numId="2">
-    <w:abstractNumId w:val="2"/>
-  </w:num>
-</w:numbering>
-</file>
-
 <file path=word/styles.xml><?xml version="1.0" encoding="utf-8"?>
 <w:styles xmlns:w="http://schemas.openxmlformats.org/wordprocessingml/2006/main" xmlns:w14="http://schemas.microsoft.com/office/word/2010/wordml" xmlns:mc="http://schemas.openxmlformats.org/markup-compatibility/2006" mc:Ignorable="w14">
   <w:docDefaults>
@@ -387,10 +174,11 @@
       <w:keepLines/>
       <w:numPr>
         <w:ilvl w:val="0"/>
-        <w:numId w:val="1"/>
+        <w:numId w:val="0"/>
       </w:numPr>
       <w:bidi w:val="0"/>
       <w:spacing w:before="200" w:after="0"/>
+      <w:ind w:left="170" w:right="0" w:hanging="0"/>
       <w:jc w:val="left"/>
       <w:outlineLvl w:val="2"/>
     </w:pPr>
@@ -399,7 +187,7 @@
       <w:b w:val="false"/>
       <w:bCs/>
       <w:color w:val="000000"/>
-      <w:sz w:val="28"/>
+      <w:sz w:val="24"/>
       <w:szCs w:val="28"/>
     </w:rPr>
   </w:style>
@@ -414,7 +202,7 @@
       <w:keepLines/>
       <w:numPr>
         <w:ilvl w:val="0"/>
-        <w:numId w:val="1"/>
+        <w:numId w:val="0"/>
       </w:numPr>
       <w:bidi w:val="0"/>
       <w:spacing w:before="200" w:after="0"/>
@@ -442,7 +230,7 @@
       <w:keepLines/>
       <w:numPr>
         <w:ilvl w:val="0"/>
-        <w:numId w:val="1"/>
+        <w:numId w:val="0"/>
       </w:numPr>
       <w:bidi w:val="0"/>
       <w:spacing w:before="200" w:after="0"/>
@@ -788,6 +576,18 @@
   </w:style>
   <w:style w:type="numbering" w:styleId="Numbering1">
     <w:name w:val="Numbering 1"/>
+    <w:qFormat/>
+  </w:style>
+  <w:style w:type="numbering" w:styleId="Numbering3">
+    <w:name w:val="Numbering 3"/>
+    <w:qFormat/>
+  </w:style>
+  <w:style w:type="numbering" w:styleId="Numbering4">
+    <w:name w:val="Numbering 4"/>
+    <w:qFormat/>
+  </w:style>
+  <w:style w:type="numbering" w:styleId="Numbering5">
+    <w:name w:val="Numbering 5"/>
     <w:qFormat/>
   </w:style>
   <w:style w:type="table" w:default="1" w:styleId="TableNormal">

</xml_diff>